<commit_message>
Restablsih Rproj setup. Updated gitignore and CV style.
</commit_message>
<xml_diff>
--- a/site-attachments/Pandoc-Style-CV.docx
+++ b/site-attachments/Pandoc-Style-CV.docx
@@ -464,313 +464,7 @@
 </file>
 
 <file path=word/numbering.xml><?xml version="1.0" encoding="utf-8"?>
-<w:numbering xmlns:wpc="http://schemas.microsoft.com/office/word/2010/wordprocessingCanvas" xmlns:cx="http://schemas.microsoft.com/office/drawing/2014/chartex" xmlns:cx1="http://schemas.microsoft.com/office/drawing/2015/9/8/chartex" xmlns:cx2="http://schemas.microsoft.com/office/drawing/2015/10/21/chartex" xmlns:cx3="http://schemas.microsoft.com/office/drawing/2016/5/9/chartex" xmlns:cx4="http://schemas.microsoft.com/office/drawing/2016/5/10/chartex" xmlns:cx5="http://schemas.microsoft.com/office/drawing/2016/5/11/chartex" xmlns:cx6="http://schemas.microsoft.com/office/drawing/2016/5/12/chartex" xmlns:cx7="http://schemas.microsoft.com/office/drawing/2016/5/13/chartex" xmlns:cx8="http://schemas.microsoft.com/office/drawing/2016/5/14/chartex" xmlns:mc="http://schemas.openxmlformats.org/markup-compatibility/2006" xmlns:aink="http://schemas.microsoft.com/office/drawing/2016/ink" xmlns:am3d="http://schemas.microsoft.com/office/drawing/2017/model3d" xmlns:o="urn:schemas-microsoft-com:office:office" xmlns:oel="http://schemas.microsoft.com/office/2019/extlst" xmlns:r="http://schemas.openxmlformats.org/officeDocument/2006/relationships" xmlns:m="http://schemas.openxmlformats.org/officeDocument/2006/math" xmlns:v="urn:schemas-microsoft-com:vml" xmlns:wp14="http://schemas.microsoft.com/office/word/2010/wordprocessingDrawing" xmlns:wp="http://schemas.openxmlformats.org/drawingml/2006/wordprocessingDrawing" xmlns:w10="urn:schemas-microsoft-com:office:word" xmlns:w="http://schemas.openxmlformats.org/wordprocessingml/2006/main" xmlns:w14="http://schemas.microsoft.com/office/word/2010/wordml" xmlns:w15="http://schemas.microsoft.com/office/word/2012/wordml" xmlns:w16cex="http://schemas.microsoft.com/office/word/2018/wordml/cex" xmlns:w16cid="http://schemas.microsoft.com/office/word/2016/wordml/cid" xmlns:w16="http://schemas.microsoft.com/office/word/2018/wordml" xmlns:w16sdtdh="http://schemas.microsoft.com/office/word/2020/wordml/sdtdatahash" xmlns:w16se="http://schemas.microsoft.com/office/word/2015/wordml/symex" xmlns:wpg="http://schemas.microsoft.com/office/word/2010/wordprocessingGroup" xmlns:wpi="http://schemas.microsoft.com/office/word/2010/wordprocessingInk" xmlns:wne="http://schemas.microsoft.com/office/word/2006/wordml" xmlns:wps="http://schemas.microsoft.com/office/word/2010/wordprocessingShape" mc:Ignorable="w14 w15 w16se w16cid w16 w16cex w16sdtdh wp14">
-  <w:abstractNum w:abstractNumId="0" w15:restartNumberingAfterBreak="0">
-    <w:nsid w:val="FFFFFF7C"/>
-    <w:multiLevelType w:val="singleLevel"/>
-    <w:tmpl w:val="34DE8456"/>
-    <w:lvl w:ilvl="0">
-      <w:start w:val="1"/>
-      <w:numFmt w:val="decimal"/>
-      <w:lvlText w:val="%1."/>
-      <w:lvlJc w:val="left"/>
-      <w:pPr>
-        <w:tabs>
-          <w:tab w:val="num" w:pos="1800"/>
-        </w:tabs>
-        <w:ind w:left="1800" w:hanging="360"/>
-      </w:pPr>
-    </w:lvl>
-  </w:abstractNum>
-  <w:abstractNum w:abstractNumId="1" w15:restartNumberingAfterBreak="0">
-    <w:nsid w:val="FFFFFF7D"/>
-    <w:multiLevelType w:val="singleLevel"/>
-    <w:tmpl w:val="806634A6"/>
-    <w:lvl w:ilvl="0">
-      <w:start w:val="1"/>
-      <w:numFmt w:val="decimal"/>
-      <w:lvlText w:val="%1."/>
-      <w:lvlJc w:val="left"/>
-      <w:pPr>
-        <w:tabs>
-          <w:tab w:val="num" w:pos="1440"/>
-        </w:tabs>
-        <w:ind w:left="1440" w:hanging="360"/>
-      </w:pPr>
-    </w:lvl>
-  </w:abstractNum>
-  <w:abstractNum w:abstractNumId="2" w15:restartNumberingAfterBreak="0">
-    <w:nsid w:val="FFFFFF7E"/>
-    <w:multiLevelType w:val="singleLevel"/>
-    <w:tmpl w:val="C3F63F9A"/>
-    <w:lvl w:ilvl="0">
-      <w:start w:val="1"/>
-      <w:numFmt w:val="decimal"/>
-      <w:lvlText w:val="%1."/>
-      <w:lvlJc w:val="left"/>
-      <w:pPr>
-        <w:tabs>
-          <w:tab w:val="num" w:pos="1080"/>
-        </w:tabs>
-        <w:ind w:left="1080" w:hanging="360"/>
-      </w:pPr>
-    </w:lvl>
-  </w:abstractNum>
-  <w:abstractNum w:abstractNumId="3" w15:restartNumberingAfterBreak="0">
-    <w:nsid w:val="FFFFFF7F"/>
-    <w:multiLevelType w:val="singleLevel"/>
-    <w:tmpl w:val="6E226786"/>
-    <w:lvl w:ilvl="0">
-      <w:start w:val="1"/>
-      <w:numFmt w:val="decimal"/>
-      <w:lvlText w:val="%1."/>
-      <w:lvlJc w:val="left"/>
-      <w:pPr>
-        <w:tabs>
-          <w:tab w:val="num" w:pos="720"/>
-        </w:tabs>
-        <w:ind w:left="720" w:hanging="360"/>
-      </w:pPr>
-    </w:lvl>
-  </w:abstractNum>
-  <w:abstractNum w:abstractNumId="4" w15:restartNumberingAfterBreak="0">
-    <w:nsid w:val="FFFFFF80"/>
-    <w:multiLevelType w:val="singleLevel"/>
-    <w:tmpl w:val="A2EA9868"/>
-    <w:lvl w:ilvl="0">
-      <w:start w:val="1"/>
-      <w:numFmt w:val="bullet"/>
-      <w:lvlText w:val=""/>
-      <w:lvlJc w:val="left"/>
-      <w:pPr>
-        <w:tabs>
-          <w:tab w:val="num" w:pos="1800"/>
-        </w:tabs>
-        <w:ind w:left="1800" w:hanging="360"/>
-      </w:pPr>
-      <w:rPr>
-        <w:rFonts w:ascii="Symbol" w:hAnsi="Symbol" w:hint="default"/>
-      </w:rPr>
-    </w:lvl>
-  </w:abstractNum>
-  <w:abstractNum w:abstractNumId="5" w15:restartNumberingAfterBreak="0">
-    <w:nsid w:val="FFFFFF81"/>
-    <w:multiLevelType w:val="singleLevel"/>
-    <w:tmpl w:val="EC5AF28A"/>
-    <w:lvl w:ilvl="0">
-      <w:start w:val="1"/>
-      <w:numFmt w:val="bullet"/>
-      <w:lvlText w:val=""/>
-      <w:lvlJc w:val="left"/>
-      <w:pPr>
-        <w:tabs>
-          <w:tab w:val="num" w:pos="1440"/>
-        </w:tabs>
-        <w:ind w:left="1440" w:hanging="360"/>
-      </w:pPr>
-      <w:rPr>
-        <w:rFonts w:ascii="Symbol" w:hAnsi="Symbol" w:hint="default"/>
-      </w:rPr>
-    </w:lvl>
-  </w:abstractNum>
-  <w:abstractNum w:abstractNumId="6" w15:restartNumberingAfterBreak="0">
-    <w:nsid w:val="FFFFFF82"/>
-    <w:multiLevelType w:val="singleLevel"/>
-    <w:tmpl w:val="6F42A20E"/>
-    <w:lvl w:ilvl="0">
-      <w:start w:val="1"/>
-      <w:numFmt w:val="bullet"/>
-      <w:lvlText w:val=""/>
-      <w:lvlJc w:val="left"/>
-      <w:pPr>
-        <w:tabs>
-          <w:tab w:val="num" w:pos="1080"/>
-        </w:tabs>
-        <w:ind w:left="1080" w:hanging="360"/>
-      </w:pPr>
-      <w:rPr>
-        <w:rFonts w:ascii="Symbol" w:hAnsi="Symbol" w:hint="default"/>
-      </w:rPr>
-    </w:lvl>
-  </w:abstractNum>
-  <w:abstractNum w:abstractNumId="7" w15:restartNumberingAfterBreak="0">
-    <w:nsid w:val="FFFFFF83"/>
-    <w:multiLevelType w:val="singleLevel"/>
-    <w:tmpl w:val="387684E2"/>
-    <w:lvl w:ilvl="0">
-      <w:start w:val="1"/>
-      <w:numFmt w:val="bullet"/>
-      <w:lvlText w:val=""/>
-      <w:lvlJc w:val="left"/>
-      <w:pPr>
-        <w:tabs>
-          <w:tab w:val="num" w:pos="720"/>
-        </w:tabs>
-        <w:ind w:left="720" w:hanging="360"/>
-      </w:pPr>
-      <w:rPr>
-        <w:rFonts w:ascii="Symbol" w:hAnsi="Symbol" w:hint="default"/>
-      </w:rPr>
-    </w:lvl>
-  </w:abstractNum>
-  <w:abstractNum w:abstractNumId="8" w15:restartNumberingAfterBreak="0">
-    <w:nsid w:val="FFFFFF88"/>
-    <w:multiLevelType w:val="singleLevel"/>
-    <w:tmpl w:val="7CA8C128"/>
-    <w:lvl w:ilvl="0">
-      <w:start w:val="1"/>
-      <w:numFmt w:val="decimal"/>
-      <w:lvlText w:val="%1."/>
-      <w:lvlJc w:val="left"/>
-      <w:pPr>
-        <w:tabs>
-          <w:tab w:val="num" w:pos="360"/>
-        </w:tabs>
-        <w:ind w:left="360" w:hanging="360"/>
-      </w:pPr>
-    </w:lvl>
-  </w:abstractNum>
-  <w:abstractNum w:abstractNumId="9" w15:restartNumberingAfterBreak="0">
-    <w:nsid w:val="FFFFFF89"/>
-    <w:multiLevelType w:val="singleLevel"/>
-    <w:tmpl w:val="376EC566"/>
-    <w:lvl w:ilvl="0">
-      <w:start w:val="1"/>
-      <w:numFmt w:val="bullet"/>
-      <w:lvlText w:val=""/>
-      <w:lvlJc w:val="left"/>
-      <w:pPr>
-        <w:tabs>
-          <w:tab w:val="num" w:pos="360"/>
-        </w:tabs>
-        <w:ind w:left="360" w:hanging="360"/>
-      </w:pPr>
-      <w:rPr>
-        <w:rFonts w:ascii="Symbol" w:hAnsi="Symbol" w:hint="default"/>
-      </w:rPr>
-    </w:lvl>
-  </w:abstractNum>
-  <w:num w:numId="1" w16cid:durableId="287786444">
-    <w:abstractNumId w:val="0"/>
-  </w:num>
-  <w:num w:numId="2" w16cid:durableId="1312757684">
-    <w:abstractNumId w:val="1"/>
-  </w:num>
-  <w:num w:numId="3" w16cid:durableId="1706826267">
-    <w:abstractNumId w:val="2"/>
-  </w:num>
-  <w:num w:numId="4" w16cid:durableId="1555695728">
-    <w:abstractNumId w:val="3"/>
-  </w:num>
-  <w:num w:numId="5" w16cid:durableId="562301895">
-    <w:abstractNumId w:val="8"/>
-  </w:num>
-  <w:num w:numId="6" w16cid:durableId="1475103580">
-    <w:abstractNumId w:val="4"/>
-  </w:num>
-  <w:num w:numId="7" w16cid:durableId="1876772008">
-    <w:abstractNumId w:val="5"/>
-  </w:num>
-  <w:num w:numId="8" w16cid:durableId="1397316374">
-    <w:abstractNumId w:val="6"/>
-  </w:num>
-  <w:num w:numId="9" w16cid:durableId="318923812">
-    <w:abstractNumId w:val="7"/>
-  </w:num>
-  <w:num w:numId="10" w16cid:durableId="820314429">
-    <w:abstractNumId w:val="9"/>
-  </w:num>
-  <w:num w:numId="11" w16cid:durableId="761726278">
-    <w:abstractNumId w:val="0"/>
-  </w:num>
-  <w:num w:numId="12" w16cid:durableId="617417097">
-    <w:abstractNumId w:val="1"/>
-  </w:num>
-  <w:num w:numId="13" w16cid:durableId="259682542">
-    <w:abstractNumId w:val="2"/>
-  </w:num>
-  <w:num w:numId="14" w16cid:durableId="1708486539">
-    <w:abstractNumId w:val="3"/>
-  </w:num>
-  <w:num w:numId="15" w16cid:durableId="1293026074">
-    <w:abstractNumId w:val="8"/>
-  </w:num>
-  <w:num w:numId="16" w16cid:durableId="537624066">
-    <w:abstractNumId w:val="4"/>
-  </w:num>
-  <w:num w:numId="17" w16cid:durableId="1461535372">
-    <w:abstractNumId w:val="5"/>
-  </w:num>
-  <w:num w:numId="18" w16cid:durableId="1303922564">
-    <w:abstractNumId w:val="6"/>
-  </w:num>
-  <w:num w:numId="19" w16cid:durableId="1788036798">
-    <w:abstractNumId w:val="7"/>
-  </w:num>
-  <w:num w:numId="20" w16cid:durableId="131337055">
-    <w:abstractNumId w:val="9"/>
-  </w:num>
-  <w:num w:numId="21" w16cid:durableId="1614945845">
-    <w:abstractNumId w:val="0"/>
-  </w:num>
-  <w:num w:numId="22" w16cid:durableId="500242217">
-    <w:abstractNumId w:val="1"/>
-  </w:num>
-  <w:num w:numId="23" w16cid:durableId="1565065662">
-    <w:abstractNumId w:val="2"/>
-  </w:num>
-  <w:num w:numId="24" w16cid:durableId="1701543671">
-    <w:abstractNumId w:val="3"/>
-  </w:num>
-  <w:num w:numId="25" w16cid:durableId="61563161">
-    <w:abstractNumId w:val="8"/>
-  </w:num>
-  <w:num w:numId="26" w16cid:durableId="970673269">
-    <w:abstractNumId w:val="4"/>
-  </w:num>
-  <w:num w:numId="27" w16cid:durableId="865367949">
-    <w:abstractNumId w:val="5"/>
-  </w:num>
-  <w:num w:numId="28" w16cid:durableId="647129261">
-    <w:abstractNumId w:val="6"/>
-  </w:num>
-  <w:num w:numId="29" w16cid:durableId="266889370">
-    <w:abstractNumId w:val="7"/>
-  </w:num>
-  <w:num w:numId="30" w16cid:durableId="1965694846">
-    <w:abstractNumId w:val="9"/>
-  </w:num>
-  <w:num w:numId="31" w16cid:durableId="1366758291">
-    <w:abstractNumId w:val="0"/>
-  </w:num>
-  <w:num w:numId="32" w16cid:durableId="1978366038">
-    <w:abstractNumId w:val="1"/>
-  </w:num>
-  <w:num w:numId="33" w16cid:durableId="1490294994">
-    <w:abstractNumId w:val="2"/>
-  </w:num>
-  <w:num w:numId="34" w16cid:durableId="2006979345">
-    <w:abstractNumId w:val="3"/>
-  </w:num>
-  <w:num w:numId="35" w16cid:durableId="1396709431">
-    <w:abstractNumId w:val="8"/>
-  </w:num>
-  <w:num w:numId="36" w16cid:durableId="594167620">
-    <w:abstractNumId w:val="4"/>
-  </w:num>
-  <w:num w:numId="37" w16cid:durableId="1500774562">
-    <w:abstractNumId w:val="5"/>
-  </w:num>
-  <w:num w:numId="38" w16cid:durableId="571962800">
-    <w:abstractNumId w:val="6"/>
-  </w:num>
-  <w:num w:numId="39" w16cid:durableId="114443946">
-    <w:abstractNumId w:val="7"/>
-  </w:num>
-  <w:num w:numId="40" w16cid:durableId="336008333">
-    <w:abstractNumId w:val="9"/>
-  </w:num>
-</w:numbering>
+<w:numbering xmlns:wpc="http://schemas.microsoft.com/office/word/2010/wordprocessingCanvas" xmlns:cx="http://schemas.microsoft.com/office/drawing/2014/chartex" xmlns:cx1="http://schemas.microsoft.com/office/drawing/2015/9/8/chartex" xmlns:cx2="http://schemas.microsoft.com/office/drawing/2015/10/21/chartex" xmlns:cx3="http://schemas.microsoft.com/office/drawing/2016/5/9/chartex" xmlns:cx4="http://schemas.microsoft.com/office/drawing/2016/5/10/chartex" xmlns:cx5="http://schemas.microsoft.com/office/drawing/2016/5/11/chartex" xmlns:cx6="http://schemas.microsoft.com/office/drawing/2016/5/12/chartex" xmlns:cx7="http://schemas.microsoft.com/office/drawing/2016/5/13/chartex" xmlns:cx8="http://schemas.microsoft.com/office/drawing/2016/5/14/chartex" xmlns:mc="http://schemas.openxmlformats.org/markup-compatibility/2006" xmlns:aink="http://schemas.microsoft.com/office/drawing/2016/ink" xmlns:am3d="http://schemas.microsoft.com/office/drawing/2017/model3d" xmlns:o="urn:schemas-microsoft-com:office:office" xmlns:oel="http://schemas.microsoft.com/office/2019/extlst" xmlns:r="http://schemas.openxmlformats.org/officeDocument/2006/relationships" xmlns:m="http://schemas.openxmlformats.org/officeDocument/2006/math" xmlns:v="urn:schemas-microsoft-com:vml" xmlns:wp14="http://schemas.microsoft.com/office/word/2010/wordprocessingDrawing" xmlns:wp="http://schemas.openxmlformats.org/drawingml/2006/wordprocessingDrawing" xmlns:w10="urn:schemas-microsoft-com:office:word" xmlns:w="http://schemas.openxmlformats.org/wordprocessingml/2006/main" xmlns:w14="http://schemas.microsoft.com/office/word/2010/wordml" xmlns:w15="http://schemas.microsoft.com/office/word/2012/wordml" xmlns:w16cex="http://schemas.microsoft.com/office/word/2018/wordml/cex" xmlns:w16cid="http://schemas.microsoft.com/office/word/2016/wordml/cid" xmlns:w16="http://schemas.microsoft.com/office/word/2018/wordml" xmlns:w16sdtdh="http://schemas.microsoft.com/office/word/2020/wordml/sdtdatahash" xmlns:w16se="http://schemas.microsoft.com/office/word/2015/wordml/symex" xmlns:wpg="http://schemas.microsoft.com/office/word/2010/wordprocessingGroup" xmlns:wpi="http://schemas.microsoft.com/office/word/2010/wordprocessingInk" xmlns:wne="http://schemas.microsoft.com/office/word/2006/wordml" xmlns:wps="http://schemas.microsoft.com/office/word/2010/wordprocessingShape" mc:Ignorable="w14 w15 w16se w16cid w16 w16cex w16sdtdh wp14"/>
 </file>
 
 <file path=word/styles.xml><?xml version="1.0" encoding="utf-8"?>
@@ -1432,11 +1126,15 @@
     <w:name w:val="Date"/>
     <w:next w:val="BodyText"/>
     <w:qFormat/>
+    <w:rsid w:val="0045146D"/>
     <w:pPr>
       <w:keepNext/>
       <w:keepLines/>
-      <w:jc w:val="center"/>
-    </w:pPr>
+      <w:jc w:val="right"/>
+    </w:pPr>
+    <w:rPr>
+      <w:b/>
+    </w:rPr>
   </w:style>
   <w:style w:type="paragraph" w:customStyle="1" w:styleId="Abstract">
     <w:name w:val="Abstract"/>

</xml_diff>